<commit_message>
Updated document with research topic and title
</commit_message>
<xml_diff>
--- a/Deirdre_Lee_Report.docx
+++ b/Deirdre_Lee_Report.docx
@@ -112,9 +112,13 @@
                                     <w:p>
                                       <w:pPr>
                                         <w:jc w:val="center"/>
+                                        <w:rPr>
+                                          <w:rFonts w:ascii="Cambria" w:hAnsi="Cambria"/>
+                                        </w:rPr>
                                       </w:pPr>
                                       <w:r>
                                         <w:rPr>
+                                          <w:rFonts w:ascii="Cambria" w:hAnsi="Cambria"/>
                                           <w:noProof/>
                                         </w:rPr>
                                         <w:drawing>
@@ -163,9 +167,13 @@
                                     <w:p>
                                       <w:pPr>
                                         <w:jc w:val="center"/>
+                                        <w:rPr>
+                                          <w:rFonts w:ascii="Cambria" w:hAnsi="Cambria"/>
+                                        </w:rPr>
                                       </w:pPr>
                                       <w:r>
                                         <w:rPr>
+                                          <w:rFonts w:ascii="Cambria" w:hAnsi="Cambria"/>
                                           <w:noProof/>
                                         </w:rPr>
                                         <w:drawing>
@@ -214,6 +222,7 @@
                                     <w:sdt>
                                       <w:sdtPr>
                                         <w:rPr>
+                                          <w:rFonts w:ascii="Cambria" w:hAnsi="Cambria"/>
                                           <w:caps/>
                                           <w:color w:val="191919" w:themeColor="text1" w:themeTint="E6"/>
                                           <w:sz w:val="72"/>
@@ -225,6 +234,7 @@
                                         <w:dataBinding w:prefixMappings="xmlns:ns0='http://purl.org/dc/elements/1.1/' xmlns:ns1='http://schemas.openxmlformats.org/package/2006/metadata/core-properties' " w:xpath="/ns1:coreProperties[1]/ns0:title[1]" w:storeItemID="{6C3C8BC8-F283-45AE-878A-BAB7291924A1}"/>
                                         <w:text/>
                                       </w:sdtPr>
+                                      <w:sdtEndPr/>
                                       <w:sdtContent>
                                         <w:p>
                                           <w:pPr>
@@ -232,6 +242,7 @@
                                             <w:spacing w:line="312" w:lineRule="auto"/>
                                             <w:jc w:val="right"/>
                                             <w:rPr>
+                                              <w:rFonts w:ascii="Cambria" w:hAnsi="Cambria"/>
                                               <w:caps/>
                                               <w:color w:val="191919" w:themeColor="text1" w:themeTint="E6"/>
                                               <w:sz w:val="72"/>
@@ -240,6 +251,7 @@
                                           </w:pPr>
                                           <w:r>
                                             <w:rPr>
+                                              <w:rFonts w:ascii="Cambria" w:hAnsi="Cambria"/>
                                               <w:caps/>
                                               <w:color w:val="191919" w:themeColor="text1" w:themeTint="E6"/>
                                               <w:sz w:val="72"/>
@@ -253,6 +265,7 @@
                                     <w:sdt>
                                       <w:sdtPr>
                                         <w:rPr>
+                                          <w:rFonts w:ascii="Cambria" w:hAnsi="Cambria"/>
                                           <w:color w:val="000000" w:themeColor="text1"/>
                                           <w:sz w:val="24"/>
                                           <w:szCs w:val="24"/>
@@ -268,17 +281,19 @@
                                           <w:pPr>
                                             <w:jc w:val="right"/>
                                             <w:rPr>
+                                              <w:rFonts w:ascii="Cambria" w:hAnsi="Cambria"/>
                                               <w:sz w:val="24"/>
                                               <w:szCs w:val="24"/>
                                             </w:rPr>
                                           </w:pPr>
                                           <w:r>
                                             <w:rPr>
+                                              <w:rFonts w:ascii="Cambria" w:hAnsi="Cambria"/>
                                               <w:color w:val="000000" w:themeColor="text1"/>
                                               <w:sz w:val="24"/>
                                               <w:szCs w:val="24"/>
                                             </w:rPr>
-                                            <w:t>ROOM TEMPERATURE MONITOR AND ALERT SYSTEM</w:t>
+                                            <w:t>Microbit-Driven Room Temperature Monitoring and Alarm System with AWS Integration</w:t>
                                           </w:r>
                                         </w:p>
                                       </w:sdtContent>
@@ -292,6 +307,7 @@
                                     <w:sdt>
                                       <w:sdtPr>
                                         <w:rPr>
+                                          <w:rFonts w:ascii="Cambria" w:hAnsi="Cambria"/>
                                           <w:color w:val="ED7D31" w:themeColor="accent2"/>
                                           <w:sz w:val="26"/>
                                           <w:szCs w:val="26"/>
@@ -308,6 +324,7 @@
                                           <w:pPr>
                                             <w:pStyle w:val="NoSpacing"/>
                                             <w:rPr>
+                                              <w:rFonts w:ascii="Cambria" w:hAnsi="Cambria"/>
                                               <w:color w:val="ED7D31" w:themeColor="accent2"/>
                                               <w:sz w:val="26"/>
                                               <w:szCs w:val="26"/>
@@ -315,6 +332,7 @@
                                           </w:pPr>
                                           <w:r>
                                             <w:rPr>
+                                              <w:rFonts w:ascii="Cambria" w:hAnsi="Cambria"/>
                                               <w:color w:val="ED7D31" w:themeColor="accent2"/>
                                               <w:sz w:val="26"/>
                                               <w:szCs w:val="26"/>
@@ -327,10 +345,14 @@
                                     <w:p>
                                       <w:pPr>
                                         <w:pStyle w:val="NoSpacing"/>
+                                        <w:rPr>
+                                          <w:rFonts w:ascii="Cambria" w:hAnsi="Cambria"/>
+                                        </w:rPr>
                                       </w:pPr>
                                       <w:sdt>
                                         <w:sdtPr>
                                           <w:rPr>
+                                            <w:rFonts w:ascii="Cambria" w:hAnsi="Cambria"/>
                                             <w:color w:val="44546A" w:themeColor="text2"/>
                                           </w:rPr>
                                           <w:alias w:val="Course"/>
@@ -343,6 +365,7 @@
                                         <w:sdtContent>
                                           <w:r>
                                             <w:rPr>
+                                              <w:rFonts w:ascii="Cambria" w:hAnsi="Cambria"/>
                                               <w:color w:val="44546A" w:themeColor="text2"/>
                                             </w:rPr>
                                             <w:t>Cloud Application Development</w:t>
@@ -353,7 +376,13 @@
                                   </w:tc>
                                 </w:tr>
                               </w:tbl>
-                              <w:p/>
+                              <w:p>
+                                <w:pPr>
+                                  <w:rPr>
+                                    <w:rFonts w:ascii="Cambria" w:hAnsi="Cambria"/>
+                                  </w:rPr>
+                                </w:pPr>
+                              </w:p>
                             </w:txbxContent>
                           </wps:txbx>
                           <wps:bodyPr rot="0" spcFirstLastPara="0" vertOverflow="overflow" horzOverflow="overflow" vert="horz" wrap="square" lIns="0" tIns="0" rIns="0" bIns="0" numCol="1" spcCol="0" rtlCol="0" fromWordArt="0" anchor="ctr" anchorCtr="0" forceAA="0" compatLnSpc="1">
@@ -414,9 +443,13 @@
                               <w:p>
                                 <w:pPr>
                                   <w:jc w:val="center"/>
+                                  <w:rPr>
+                                    <w:rFonts w:ascii="Cambria" w:hAnsi="Cambria"/>
+                                  </w:rPr>
                                 </w:pPr>
                                 <w:r>
                                   <w:rPr>
+                                    <w:rFonts w:ascii="Cambria" w:hAnsi="Cambria"/>
                                     <w:noProof/>
                                   </w:rPr>
                                   <w:drawing>
@@ -465,9 +498,13 @@
                               <w:p>
                                 <w:pPr>
                                   <w:jc w:val="center"/>
+                                  <w:rPr>
+                                    <w:rFonts w:ascii="Cambria" w:hAnsi="Cambria"/>
+                                  </w:rPr>
                                 </w:pPr>
                                 <w:r>
                                   <w:rPr>
+                                    <w:rFonts w:ascii="Cambria" w:hAnsi="Cambria"/>
                                     <w:noProof/>
                                   </w:rPr>
                                   <w:drawing>
@@ -516,6 +553,7 @@
                               <w:sdt>
                                 <w:sdtPr>
                                   <w:rPr>
+                                    <w:rFonts w:ascii="Cambria" w:hAnsi="Cambria"/>
                                     <w:caps/>
                                     <w:color w:val="191919" w:themeColor="text1" w:themeTint="E6"/>
                                     <w:sz w:val="72"/>
@@ -527,6 +565,7 @@
                                   <w:dataBinding w:prefixMappings="xmlns:ns0='http://purl.org/dc/elements/1.1/' xmlns:ns1='http://schemas.openxmlformats.org/package/2006/metadata/core-properties' " w:xpath="/ns1:coreProperties[1]/ns0:title[1]" w:storeItemID="{6C3C8BC8-F283-45AE-878A-BAB7291924A1}"/>
                                   <w:text/>
                                 </w:sdtPr>
+                                <w:sdtEndPr/>
                                 <w:sdtContent>
                                   <w:p>
                                     <w:pPr>
@@ -534,6 +573,7 @@
                                       <w:spacing w:line="312" w:lineRule="auto"/>
                                       <w:jc w:val="right"/>
                                       <w:rPr>
+                                        <w:rFonts w:ascii="Cambria" w:hAnsi="Cambria"/>
                                         <w:caps/>
                                         <w:color w:val="191919" w:themeColor="text1" w:themeTint="E6"/>
                                         <w:sz w:val="72"/>
@@ -542,6 +582,7 @@
                                     </w:pPr>
                                     <w:r>
                                       <w:rPr>
+                                        <w:rFonts w:ascii="Cambria" w:hAnsi="Cambria"/>
                                         <w:caps/>
                                         <w:color w:val="191919" w:themeColor="text1" w:themeTint="E6"/>
                                         <w:sz w:val="72"/>
@@ -555,6 +596,7 @@
                               <w:sdt>
                                 <w:sdtPr>
                                   <w:rPr>
+                                    <w:rFonts w:ascii="Cambria" w:hAnsi="Cambria"/>
                                     <w:color w:val="000000" w:themeColor="text1"/>
                                     <w:sz w:val="24"/>
                                     <w:szCs w:val="24"/>
@@ -570,17 +612,19 @@
                                     <w:pPr>
                                       <w:jc w:val="right"/>
                                       <w:rPr>
+                                        <w:rFonts w:ascii="Cambria" w:hAnsi="Cambria"/>
                                         <w:sz w:val="24"/>
                                         <w:szCs w:val="24"/>
                                       </w:rPr>
                                     </w:pPr>
                                     <w:r>
                                       <w:rPr>
+                                        <w:rFonts w:ascii="Cambria" w:hAnsi="Cambria"/>
                                         <w:color w:val="000000" w:themeColor="text1"/>
                                         <w:sz w:val="24"/>
                                         <w:szCs w:val="24"/>
                                       </w:rPr>
-                                      <w:t>ROOM TEMPERATURE MONITOR AND ALERT SYSTEM</w:t>
+                                      <w:t>Microbit-Driven Room Temperature Monitoring and Alarm System with AWS Integration</w:t>
                                     </w:r>
                                   </w:p>
                                 </w:sdtContent>
@@ -594,6 +638,7 @@
                               <w:sdt>
                                 <w:sdtPr>
                                   <w:rPr>
+                                    <w:rFonts w:ascii="Cambria" w:hAnsi="Cambria"/>
                                     <w:color w:val="ED7D31" w:themeColor="accent2"/>
                                     <w:sz w:val="26"/>
                                     <w:szCs w:val="26"/>
@@ -610,6 +655,7 @@
                                     <w:pPr>
                                       <w:pStyle w:val="NoSpacing"/>
                                       <w:rPr>
+                                        <w:rFonts w:ascii="Cambria" w:hAnsi="Cambria"/>
                                         <w:color w:val="ED7D31" w:themeColor="accent2"/>
                                         <w:sz w:val="26"/>
                                         <w:szCs w:val="26"/>
@@ -617,6 +663,7 @@
                                     </w:pPr>
                                     <w:r>
                                       <w:rPr>
+                                        <w:rFonts w:ascii="Cambria" w:hAnsi="Cambria"/>
                                         <w:color w:val="ED7D31" w:themeColor="accent2"/>
                                         <w:sz w:val="26"/>
                                         <w:szCs w:val="26"/>
@@ -629,10 +676,14 @@
                               <w:p>
                                 <w:pPr>
                                   <w:pStyle w:val="NoSpacing"/>
+                                  <w:rPr>
+                                    <w:rFonts w:ascii="Cambria" w:hAnsi="Cambria"/>
+                                  </w:rPr>
                                 </w:pPr>
                                 <w:sdt>
                                   <w:sdtPr>
                                     <w:rPr>
+                                      <w:rFonts w:ascii="Cambria" w:hAnsi="Cambria"/>
                                       <w:color w:val="44546A" w:themeColor="text2"/>
                                     </w:rPr>
                                     <w:alias w:val="Course"/>
@@ -645,6 +696,7 @@
                                   <w:sdtContent>
                                     <w:r>
                                       <w:rPr>
+                                        <w:rFonts w:ascii="Cambria" w:hAnsi="Cambria"/>
                                         <w:color w:val="44546A" w:themeColor="text2"/>
                                       </w:rPr>
                                       <w:t>Cloud Application Development</w:t>
@@ -655,7 +707,13 @@
                             </w:tc>
                           </w:tr>
                         </w:tbl>
-                        <w:p/>
+                        <w:p>
+                          <w:pPr>
+                            <w:rPr>
+                              <w:rFonts w:ascii="Cambria" w:hAnsi="Cambria"/>
+                            </w:rPr>
+                          </w:pPr>
+                        </w:p>
                       </w:txbxContent>
                     </v:textbox>
                     <w10:wrap anchorx="page" anchory="page"/>
@@ -681,13 +739,37 @@
           <w:rFonts w:ascii="Cambria" w:hAnsi="Cambria"/>
         </w:rPr>
       </w:pPr>
+    </w:p>
+    <w:p>
+      <w:pPr>
+        <w:pStyle w:val="Heading1"/>
+        <w:rPr>
+          <w:rFonts w:ascii="Cambria" w:hAnsi="Cambria"/>
+        </w:rPr>
+      </w:pPr>
       <w:r>
         <w:rPr>
           <w:rFonts w:ascii="Cambria" w:hAnsi="Cambria"/>
         </w:rPr>
-        <w:lastRenderedPageBreak/>
         <w:t>Abstract</w:t>
       </w:r>
+    </w:p>
+    <w:p/>
+    <w:p>
+      <w:pPr>
+        <w:pStyle w:val="BodyText"/>
+      </w:pPr>
+      <w:r>
+        <w:t>“</w:t>
+      </w:r>
+      <w:r>
+        <w:t>Enhancing Room Temperature Monitoring and Alarm Systems using Micro:bit Integration with AWS Services</w:t>
+      </w:r>
+      <w:r>
+        <w:t>”</w:t>
+      </w:r>
+      <w:bookmarkStart w:id="0" w:name="_GoBack"/>
+      <w:bookmarkEnd w:id="0"/>
     </w:p>
     <w:p>
       <w:pPr>
@@ -1377,6 +1459,29 @@
       <w:szCs w:val="32"/>
     </w:rPr>
   </w:style>
+  <w:style w:type="paragraph" w:styleId="BodyText">
+    <w:name w:val="Body Text"/>
+    <w:basedOn w:val="Normal"/>
+    <w:link w:val="BodyTextChar"/>
+    <w:uiPriority w:val="99"/>
+    <w:unhideWhenUsed/>
+    <w:rsid w:val="000F0400"/>
+    <w:rPr>
+      <w:rFonts w:ascii="Cambria" w:hAnsi="Cambria"/>
+      <w:sz w:val="24"/>
+    </w:rPr>
+  </w:style>
+  <w:style w:type="character" w:customStyle="1" w:styleId="BodyTextChar">
+    <w:name w:val="Body Text Char"/>
+    <w:basedOn w:val="DefaultParagraphFont"/>
+    <w:link w:val="BodyText"/>
+    <w:uiPriority w:val="99"/>
+    <w:rsid w:val="000F0400"/>
+    <w:rPr>
+      <w:rFonts w:ascii="Cambria" w:hAnsi="Cambria"/>
+      <w:sz w:val="24"/>
+    </w:rPr>
+  </w:style>
 </w:styles>
 </file>
 
@@ -1680,7 +1785,7 @@
 </file>
 
 <file path=customXml/itemProps1.xml><?xml version="1.0" encoding="utf-8"?>
-<ds:datastoreItem xmlns:ds="http://schemas.openxmlformats.org/officeDocument/2006/customXml" ds:itemID="{6A7F89F4-0AA8-4C50-8B50-B73710BAB2E3}">
+<ds:datastoreItem xmlns:ds="http://schemas.openxmlformats.org/officeDocument/2006/customXml" ds:itemID="{388501AE-0358-42D8-817C-FF388BCFAF1D}">
   <ds:schemaRefs>
     <ds:schemaRef ds:uri="http://schemas.openxmlformats.org/officeDocument/2006/bibliography"/>
   </ds:schemaRefs>

</xml_diff>

<commit_message>
Updated doc to test branch rule
</commit_message>
<xml_diff>
--- a/Deirdre_Lee_Report.docx
+++ b/Deirdre_Lee_Report.docx
@@ -276,6 +276,7 @@
                                         <w:dataBinding w:prefixMappings="xmlns:ns0='http://purl.org/dc/elements/1.1/' xmlns:ns1='http://schemas.openxmlformats.org/package/2006/metadata/core-properties' " w:xpath="/ns1:coreProperties[1]/ns0:subject[1]" w:storeItemID="{6C3C8BC8-F283-45AE-878A-BAB7291924A1}"/>
                                         <w:text/>
                                       </w:sdtPr>
+                                      <w:sdtEndPr/>
                                       <w:sdtContent>
                                         <w:p>
                                           <w:pPr>
@@ -309,7 +310,7 @@
                                         <w:rPr>
                                           <w:rFonts w:ascii="Cambria" w:hAnsi="Cambria"/>
                                           <w:color w:val="ED7D31" w:themeColor="accent2"/>
-                                          <w:sz w:val="26"/>
+                                          <w:sz w:val="28"/>
                                           <w:szCs w:val="26"/>
                                         </w:rPr>
                                         <w:alias w:val="Author"/>
@@ -326,7 +327,7 @@
                                             <w:rPr>
                                               <w:rFonts w:ascii="Cambria" w:hAnsi="Cambria"/>
                                               <w:color w:val="ED7D31" w:themeColor="accent2"/>
-                                              <w:sz w:val="26"/>
+                                              <w:sz w:val="28"/>
                                               <w:szCs w:val="26"/>
                                             </w:rPr>
                                           </w:pPr>
@@ -334,7 +335,7 @@
                                             <w:rPr>
                                               <w:rFonts w:ascii="Cambria" w:hAnsi="Cambria"/>
                                               <w:color w:val="ED7D31" w:themeColor="accent2"/>
-                                              <w:sz w:val="26"/>
+                                              <w:sz w:val="28"/>
                                               <w:szCs w:val="26"/>
                                             </w:rPr>
                                             <w:t>Deirdre Lee</w:t>
@@ -347,6 +348,7 @@
                                         <w:pStyle w:val="NoSpacing"/>
                                         <w:rPr>
                                           <w:rFonts w:ascii="Cambria" w:hAnsi="Cambria"/>
+                                          <w:sz w:val="28"/>
                                         </w:rPr>
                                       </w:pPr>
                                       <w:sdt>
@@ -354,6 +356,7 @@
                                           <w:rPr>
                                             <w:rFonts w:ascii="Cambria" w:hAnsi="Cambria"/>
                                             <w:color w:val="44546A" w:themeColor="text2"/>
+                                            <w:sz w:val="28"/>
                                           </w:rPr>
                                           <w:alias w:val="Course"/>
                                           <w:tag w:val="Course"/>
@@ -367,6 +370,7 @@
                                             <w:rPr>
                                               <w:rFonts w:ascii="Cambria" w:hAnsi="Cambria"/>
                                               <w:color w:val="44546A" w:themeColor="text2"/>
+                                              <w:sz w:val="28"/>
                                             </w:rPr>
                                             <w:t>Cloud Application Development</w:t>
                                           </w:r>
@@ -607,6 +611,7 @@
                                   <w:dataBinding w:prefixMappings="xmlns:ns0='http://purl.org/dc/elements/1.1/' xmlns:ns1='http://schemas.openxmlformats.org/package/2006/metadata/core-properties' " w:xpath="/ns1:coreProperties[1]/ns0:subject[1]" w:storeItemID="{6C3C8BC8-F283-45AE-878A-BAB7291924A1}"/>
                                   <w:text/>
                                 </w:sdtPr>
+                                <w:sdtEndPr/>
                                 <w:sdtContent>
                                   <w:p>
                                     <w:pPr>
@@ -640,7 +645,7 @@
                                   <w:rPr>
                                     <w:rFonts w:ascii="Cambria" w:hAnsi="Cambria"/>
                                     <w:color w:val="ED7D31" w:themeColor="accent2"/>
-                                    <w:sz w:val="26"/>
+                                    <w:sz w:val="28"/>
                                     <w:szCs w:val="26"/>
                                   </w:rPr>
                                   <w:alias w:val="Author"/>
@@ -657,7 +662,7 @@
                                       <w:rPr>
                                         <w:rFonts w:ascii="Cambria" w:hAnsi="Cambria"/>
                                         <w:color w:val="ED7D31" w:themeColor="accent2"/>
-                                        <w:sz w:val="26"/>
+                                        <w:sz w:val="28"/>
                                         <w:szCs w:val="26"/>
                                       </w:rPr>
                                     </w:pPr>
@@ -665,7 +670,7 @@
                                       <w:rPr>
                                         <w:rFonts w:ascii="Cambria" w:hAnsi="Cambria"/>
                                         <w:color w:val="ED7D31" w:themeColor="accent2"/>
-                                        <w:sz w:val="26"/>
+                                        <w:sz w:val="28"/>
                                         <w:szCs w:val="26"/>
                                       </w:rPr>
                                       <w:t>Deirdre Lee</w:t>
@@ -678,6 +683,7 @@
                                   <w:pStyle w:val="NoSpacing"/>
                                   <w:rPr>
                                     <w:rFonts w:ascii="Cambria" w:hAnsi="Cambria"/>
+                                    <w:sz w:val="28"/>
                                   </w:rPr>
                                 </w:pPr>
                                 <w:sdt>
@@ -685,6 +691,7 @@
                                     <w:rPr>
                                       <w:rFonts w:ascii="Cambria" w:hAnsi="Cambria"/>
                                       <w:color w:val="44546A" w:themeColor="text2"/>
+                                      <w:sz w:val="28"/>
                                     </w:rPr>
                                     <w:alias w:val="Course"/>
                                     <w:tag w:val="Course"/>
@@ -698,6 +705,7 @@
                                       <w:rPr>
                                         <w:rFonts w:ascii="Cambria" w:hAnsi="Cambria"/>
                                         <w:color w:val="44546A" w:themeColor="text2"/>
+                                        <w:sz w:val="28"/>
                                       </w:rPr>
                                       <w:t>Cloud Application Development</w:t>
                                     </w:r>
@@ -768,8 +776,6 @@
       <w:r>
         <w:t>”</w:t>
       </w:r>
-      <w:bookmarkStart w:id="0" w:name="_GoBack"/>
-      <w:bookmarkEnd w:id="0"/>
     </w:p>
     <w:p>
       <w:pPr>
@@ -1785,7 +1791,7 @@
 </file>
 
 <file path=customXml/itemProps1.xml><?xml version="1.0" encoding="utf-8"?>
-<ds:datastoreItem xmlns:ds="http://schemas.openxmlformats.org/officeDocument/2006/customXml" ds:itemID="{388501AE-0358-42D8-817C-FF388BCFAF1D}">
+<ds:datastoreItem xmlns:ds="http://schemas.openxmlformats.org/officeDocument/2006/customXml" ds:itemID="{A4785665-DCBA-43CE-B8BE-36C7C55101F3}">
   <ds:schemaRefs>
     <ds:schemaRef ds:uri="http://schemas.openxmlformats.org/officeDocument/2006/bibliography"/>
   </ds:schemaRefs>

</xml_diff>

<commit_message>
Updated to sort by date
</commit_message>
<xml_diff>
--- a/Deirdre_Lee_Report.docx
+++ b/Deirdre_Lee_Report.docx
@@ -1364,10 +1364,10 @@
           <w:szCs w:val="20"/>
         </w:rPr>
         <w:drawing>
-          <wp:inline distT="0" distB="0" distL="0" distR="0" wp14:anchorId="36EBDA68" wp14:editId="3DDEAB61">
-            <wp:extent cx="4651332" cy="2876550"/>
-            <wp:effectExtent l="0" t="0" r="0" b="0"/>
-            <wp:docPr id="1" name="Picture 1"/>
+          <wp:inline distT="0" distB="0" distL="0" distR="0" wp14:anchorId="5D0D712C" wp14:editId="213E2F4E">
+            <wp:extent cx="4000500" cy="2474052"/>
+            <wp:effectExtent l="0" t="0" r="0" b="2540"/>
+            <wp:docPr id="2" name="Picture 2"/>
             <wp:cNvGraphicFramePr>
               <a:graphicFrameLocks xmlns:a="http://schemas.openxmlformats.org/drawingml/2006/main" noChangeAspect="1"/>
             </wp:cNvGraphicFramePr>
@@ -1375,7 +1375,7 @@
               <a:graphicData uri="http://schemas.openxmlformats.org/drawingml/2006/picture">
                 <pic:pic xmlns:pic="http://schemas.openxmlformats.org/drawingml/2006/picture">
                   <pic:nvPicPr>
-                    <pic:cNvPr id="1" name="arch.png"/>
+                    <pic:cNvPr id="2" name="arch.png"/>
                     <pic:cNvPicPr/>
                   </pic:nvPicPr>
                   <pic:blipFill>
@@ -1393,7 +1393,7 @@
                   <pic:spPr>
                     <a:xfrm>
                       <a:off x="0" y="0"/>
-                      <a:ext cx="4671595" cy="2889081"/>
+                      <a:ext cx="4012364" cy="2481389"/>
                     </a:xfrm>
                     <a:prstGeom prst="rect">
                       <a:avLst/>
@@ -1876,7 +1876,119 @@
           <w:sz w:val="20"/>
           <w:szCs w:val="20"/>
         </w:rPr>
-        <w:t xml:space="preserve"> transmit data via BLE. </w:t>
+        <w:t xml:space="preserve"> transmit data via BLE. While it possesses built-in radio capabilities, </w:t>
+      </w:r>
+      <w:r>
+        <w:rPr>
+          <w:rFonts w:ascii="Times New Roman" w:hAnsi="Times New Roman" w:cs="Times New Roman"/>
+          <w:sz w:val="20"/>
+          <w:szCs w:val="20"/>
+        </w:rPr>
+        <w:t>it</w:t>
+      </w:r>
+      <w:r>
+        <w:rPr>
+          <w:rFonts w:ascii="Times New Roman" w:hAnsi="Times New Roman" w:cs="Times New Roman"/>
+          <w:sz w:val="20"/>
+          <w:szCs w:val="20"/>
+        </w:rPr>
+        <w:t xml:space="preserve"> </w:t>
+      </w:r>
+      <w:r>
+        <w:rPr>
+          <w:rFonts w:ascii="Times New Roman" w:hAnsi="Times New Roman" w:cs="Times New Roman"/>
+          <w:sz w:val="20"/>
+          <w:szCs w:val="20"/>
+        </w:rPr>
+        <w:t>operates</w:t>
+      </w:r>
+      <w:r>
+        <w:rPr>
+          <w:rFonts w:ascii="Times New Roman" w:hAnsi="Times New Roman" w:cs="Times New Roman"/>
+          <w:sz w:val="20"/>
+          <w:szCs w:val="20"/>
+        </w:rPr>
+        <w:t xml:space="preserve"> on a custom protocol </w:t>
+      </w:r>
+      <w:r>
+        <w:rPr>
+          <w:rFonts w:ascii="Times New Roman" w:hAnsi="Times New Roman" w:cs="Times New Roman"/>
+          <w:sz w:val="20"/>
+          <w:szCs w:val="20"/>
+        </w:rPr>
+        <w:t>based on, but incompatible with, BLE</w:t>
+      </w:r>
+      <w:r>
+        <w:rPr>
+          <w:rFonts w:ascii="Times New Roman" w:hAnsi="Times New Roman" w:cs="Times New Roman"/>
+          <w:sz w:val="20"/>
+          <w:szCs w:val="20"/>
+        </w:rPr>
+        <w:t xml:space="preserve">. </w:t>
+      </w:r>
+      <w:r>
+        <w:rPr>
+          <w:rFonts w:ascii="Times New Roman" w:hAnsi="Times New Roman" w:cs="Times New Roman"/>
+          <w:sz w:val="20"/>
+          <w:szCs w:val="20"/>
+        </w:rPr>
+        <w:t>To</w:t>
+      </w:r>
+      <w:r>
+        <w:rPr>
+          <w:rFonts w:ascii="Times New Roman" w:hAnsi="Times New Roman" w:cs="Times New Roman"/>
+          <w:sz w:val="20"/>
+          <w:szCs w:val="20"/>
+        </w:rPr>
+        <w:t xml:space="preserve"> enable BLE communication, an intermediary device is essential.</w:t>
+      </w:r>
+      <w:r>
+        <w:rPr>
+          <w:rFonts w:ascii="Times New Roman" w:hAnsi="Times New Roman" w:cs="Times New Roman"/>
+          <w:sz w:val="20"/>
+          <w:szCs w:val="20"/>
+        </w:rPr>
+        <w:t xml:space="preserve"> </w:t>
+      </w:r>
+      <w:r>
+        <w:rPr>
+          <w:rFonts w:ascii="Times New Roman" w:hAnsi="Times New Roman" w:cs="Times New Roman"/>
+          <w:sz w:val="20"/>
+          <w:szCs w:val="20"/>
+        </w:rPr>
+        <w:t>One feasible option</w:t>
+      </w:r>
+      <w:r>
+        <w:rPr>
+          <w:rFonts w:ascii="Times New Roman" w:hAnsi="Times New Roman" w:cs="Times New Roman"/>
+          <w:sz w:val="20"/>
+          <w:szCs w:val="20"/>
+        </w:rPr>
+        <w:t xml:space="preserve"> involves </w:t>
+      </w:r>
+      <w:r>
+        <w:rPr>
+          <w:rFonts w:ascii="Times New Roman" w:hAnsi="Times New Roman" w:cs="Times New Roman"/>
+          <w:sz w:val="20"/>
+          <w:szCs w:val="20"/>
+        </w:rPr>
+        <w:t>using a Raspberry Pi, which supports BLE. Acting as</w:t>
+      </w:r>
+      <w:r>
+        <w:rPr>
+          <w:rFonts w:ascii="Times New Roman" w:hAnsi="Times New Roman" w:cs="Times New Roman"/>
+          <w:sz w:val="20"/>
+          <w:szCs w:val="20"/>
+        </w:rPr>
+        <w:t xml:space="preserve"> the bridge</w:t>
+      </w:r>
+      <w:r>
+        <w:rPr>
+          <w:rFonts w:ascii="Times New Roman" w:hAnsi="Times New Roman" w:cs="Times New Roman"/>
+          <w:sz w:val="20"/>
+          <w:szCs w:val="20"/>
+        </w:rPr>
+        <w:t xml:space="preserve">, the Raspberry Pi would receive data from the micro:bit </w:t>
       </w:r>
       <w:r>
         <w:rPr>
@@ -1885,119 +1997,7 @@
           <w:szCs w:val="20"/>
         </w:rPr>
         <w:lastRenderedPageBreak/>
-        <w:t xml:space="preserve">While it possesses built-in radio capabilities, </w:t>
-      </w:r>
-      <w:r>
-        <w:rPr>
-          <w:rFonts w:ascii="Times New Roman" w:hAnsi="Times New Roman" w:cs="Times New Roman"/>
-          <w:sz w:val="20"/>
-          <w:szCs w:val="20"/>
-        </w:rPr>
-        <w:t>it</w:t>
-      </w:r>
-      <w:r>
-        <w:rPr>
-          <w:rFonts w:ascii="Times New Roman" w:hAnsi="Times New Roman" w:cs="Times New Roman"/>
-          <w:sz w:val="20"/>
-          <w:szCs w:val="20"/>
-        </w:rPr>
-        <w:t xml:space="preserve"> </w:t>
-      </w:r>
-      <w:r>
-        <w:rPr>
-          <w:rFonts w:ascii="Times New Roman" w:hAnsi="Times New Roman" w:cs="Times New Roman"/>
-          <w:sz w:val="20"/>
-          <w:szCs w:val="20"/>
-        </w:rPr>
-        <w:t>operates</w:t>
-      </w:r>
-      <w:r>
-        <w:rPr>
-          <w:rFonts w:ascii="Times New Roman" w:hAnsi="Times New Roman" w:cs="Times New Roman"/>
-          <w:sz w:val="20"/>
-          <w:szCs w:val="20"/>
-        </w:rPr>
-        <w:t xml:space="preserve"> on a custom protocol </w:t>
-      </w:r>
-      <w:r>
-        <w:rPr>
-          <w:rFonts w:ascii="Times New Roman" w:hAnsi="Times New Roman" w:cs="Times New Roman"/>
-          <w:sz w:val="20"/>
-          <w:szCs w:val="20"/>
-        </w:rPr>
-        <w:t>based on, but incompatible with, BLE</w:t>
-      </w:r>
-      <w:r>
-        <w:rPr>
-          <w:rFonts w:ascii="Times New Roman" w:hAnsi="Times New Roman" w:cs="Times New Roman"/>
-          <w:sz w:val="20"/>
-          <w:szCs w:val="20"/>
-        </w:rPr>
-        <w:t xml:space="preserve">. </w:t>
-      </w:r>
-      <w:r>
-        <w:rPr>
-          <w:rFonts w:ascii="Times New Roman" w:hAnsi="Times New Roman" w:cs="Times New Roman"/>
-          <w:sz w:val="20"/>
-          <w:szCs w:val="20"/>
-        </w:rPr>
-        <w:t>To</w:t>
-      </w:r>
-      <w:r>
-        <w:rPr>
-          <w:rFonts w:ascii="Times New Roman" w:hAnsi="Times New Roman" w:cs="Times New Roman"/>
-          <w:sz w:val="20"/>
-          <w:szCs w:val="20"/>
-        </w:rPr>
-        <w:t xml:space="preserve"> enable BLE communication, an intermediary device is essential.</w:t>
-      </w:r>
-      <w:r>
-        <w:rPr>
-          <w:rFonts w:ascii="Times New Roman" w:hAnsi="Times New Roman" w:cs="Times New Roman"/>
-          <w:sz w:val="20"/>
-          <w:szCs w:val="20"/>
-        </w:rPr>
-        <w:t xml:space="preserve"> </w:t>
-      </w:r>
-      <w:r>
-        <w:rPr>
-          <w:rFonts w:ascii="Times New Roman" w:hAnsi="Times New Roman" w:cs="Times New Roman"/>
-          <w:sz w:val="20"/>
-          <w:szCs w:val="20"/>
-        </w:rPr>
-        <w:t>One feasible option</w:t>
-      </w:r>
-      <w:r>
-        <w:rPr>
-          <w:rFonts w:ascii="Times New Roman" w:hAnsi="Times New Roman" w:cs="Times New Roman"/>
-          <w:sz w:val="20"/>
-          <w:szCs w:val="20"/>
-        </w:rPr>
-        <w:t xml:space="preserve"> involves </w:t>
-      </w:r>
-      <w:r>
-        <w:rPr>
-          <w:rFonts w:ascii="Times New Roman" w:hAnsi="Times New Roman" w:cs="Times New Roman"/>
-          <w:sz w:val="20"/>
-          <w:szCs w:val="20"/>
-        </w:rPr>
-        <w:t>using a Raspberry Pi, which supports BLE. Acting as</w:t>
-      </w:r>
-      <w:r>
-        <w:rPr>
-          <w:rFonts w:ascii="Times New Roman" w:hAnsi="Times New Roman" w:cs="Times New Roman"/>
-          <w:sz w:val="20"/>
-          <w:szCs w:val="20"/>
-        </w:rPr>
-        <w:t xml:space="preserve"> the bridge</w:t>
-      </w:r>
-      <w:r>
-        <w:rPr>
-          <w:rFonts w:ascii="Times New Roman" w:hAnsi="Times New Roman" w:cs="Times New Roman"/>
-          <w:sz w:val="20"/>
-          <w:szCs w:val="20"/>
-        </w:rPr>
-        <w:t>, the Raspberry Pi would receive data from the micro:bit via its radio module, process it, and transmit it over BLE to the receiving device.</w:t>
+        <w:t>via its radio module, process it, and transmit it over BLE to the receiving device.</w:t>
       </w:r>
       <w:r>
         <w:rPr>
@@ -3488,7 +3488,7 @@
           <w:sz w:val="20"/>
         </w:rPr>
       </w:pPr>
-      <w:bookmarkStart w:id="15" w:name="_Toc163487485"/>
+      <w:bookmarkStart w:id="14" w:name="_Toc163487485"/>
       <w:r>
         <w:rPr>
           <w:rFonts w:ascii="Times New Roman" w:hAnsi="Times New Roman" w:cs="Times New Roman"/>
@@ -3516,7 +3516,7 @@
         </w:rPr>
         <w:t>SNS</w:t>
       </w:r>
-      <w:bookmarkEnd w:id="15"/>
+      <w:bookmarkEnd w:id="14"/>
       <w:r>
         <w:rPr>
           <w:rFonts w:ascii="Times New Roman" w:hAnsi="Times New Roman" w:cs="Times New Roman"/>
@@ -4301,16 +4301,7 @@
           <w:sz w:val="20"/>
           <w:szCs w:val="20"/>
         </w:rPr>
-        <w:t xml:space="preserve"> </w:t>
-      </w:r>
-      <w:r>
-        <w:rPr>
-          <w:rFonts w:ascii="Times New Roman" w:hAnsi="Times New Roman" w:cs="Times New Roman"/>
-          <w:sz w:val="20"/>
-          <w:szCs w:val="20"/>
-        </w:rPr>
-        <w:lastRenderedPageBreak/>
-        <w:t>variables</w:t>
+        <w:t xml:space="preserve"> variables</w:t>
       </w:r>
       <w:r>
         <w:rPr>
@@ -4541,6 +4532,7 @@
           <w:sz w:val="20"/>
           <w:szCs w:val="20"/>
         </w:rPr>
+        <w:lastRenderedPageBreak/>
         <w:t>‘</w:t>
       </w:r>
       <w:r>
@@ -5112,7 +5104,7 @@
           <w:sz w:val="20"/>
         </w:rPr>
       </w:pPr>
-      <w:bookmarkStart w:id="16" w:name="_Toc163487486"/>
+      <w:bookmarkStart w:id="15" w:name="_Toc163487486"/>
       <w:r>
         <w:rPr>
           <w:rFonts w:ascii="Times New Roman" w:hAnsi="Times New Roman" w:cs="Times New Roman"/>
@@ -5131,7 +5123,7 @@
         </w:rPr>
         <w:t xml:space="preserve"> Amazon DynamoDB</w:t>
       </w:r>
-      <w:bookmarkEnd w:id="16"/>
+      <w:bookmarkEnd w:id="15"/>
     </w:p>
     <w:p>
       <w:pPr>
@@ -6356,16 +6348,7 @@
           <w:sz w:val="20"/>
           <w:szCs w:val="20"/>
         </w:rPr>
-        <w:t xml:space="preserve"> as the partition key </w:t>
-      </w:r>
-      <w:r>
-        <w:rPr>
-          <w:rFonts w:ascii="Times New Roman" w:hAnsi="Times New Roman" w:cs="Times New Roman"/>
-          <w:sz w:val="20"/>
-          <w:szCs w:val="20"/>
-        </w:rPr>
-        <w:lastRenderedPageBreak/>
-        <w:t xml:space="preserve">and </w:t>
+        <w:t xml:space="preserve"> as the partition key and </w:t>
       </w:r>
       <w:r>
         <w:rPr>
@@ -6605,7 +6588,7 @@
           <w:b/>
         </w:rPr>
       </w:pPr>
-      <w:bookmarkStart w:id="17" w:name="_Toc163487488"/>
+      <w:bookmarkStart w:id="16" w:name="_Toc163487488"/>
       <w:r>
         <w:rPr>
           <w:rFonts w:ascii="Times New Roman" w:hAnsi="Times New Roman" w:cs="Times New Roman"/>
@@ -6613,9 +6596,10 @@
           <w:color w:val="auto"/>
           <w:sz w:val="20"/>
         </w:rPr>
+        <w:lastRenderedPageBreak/>
         <w:t>Set up AWS Amplify</w:t>
       </w:r>
-      <w:bookmarkEnd w:id="17"/>
+      <w:bookmarkEnd w:id="16"/>
     </w:p>
     <w:p>
       <w:pPr>
@@ -6813,7 +6797,7 @@
           <w:szCs w:val="20"/>
         </w:rPr>
       </w:pPr>
-      <w:bookmarkStart w:id="18" w:name="_Toc163487490"/>
+      <w:bookmarkStart w:id="17" w:name="_Toc163487490"/>
       <w:r>
         <w:rPr>
           <w:rFonts w:ascii="Times New Roman" w:hAnsi="Times New Roman" w:cs="Times New Roman"/>
@@ -6851,7 +6835,7 @@
         </w:rPr>
         <w:t>Results</w:t>
       </w:r>
-      <w:bookmarkEnd w:id="18"/>
+      <w:bookmarkEnd w:id="17"/>
       <w:r>
         <w:rPr>
           <w:rFonts w:ascii="Times New Roman" w:hAnsi="Times New Roman" w:cs="Times New Roman"/>
@@ -7044,6 +7028,24 @@
           <w:sz w:val="20"/>
         </w:rPr>
         <w:t>demonstrated the ease of use and effectiveness of AWS services.</w:t>
+      </w:r>
+    </w:p>
+    <w:p>
+      <w:pPr>
+        <w:spacing w:after="120" w:line="276" w:lineRule="auto"/>
+        <w:rPr>
+          <w:rFonts w:ascii="Times New Roman" w:hAnsi="Times New Roman" w:cs="Times New Roman"/>
+          <w:color w:val="FF0000"/>
+          <w:sz w:val="20"/>
+        </w:rPr>
+      </w:pPr>
+      <w:r>
+        <w:rPr>
+          <w:rFonts w:ascii="Times New Roman" w:hAnsi="Times New Roman" w:cs="Times New Roman"/>
+          <w:color w:val="FF0000"/>
+          <w:sz w:val="20"/>
+        </w:rPr>
+        <w:t xml:space="preserve">Include about issue with POST necessitating redesign </w:t>
       </w:r>
     </w:p>
     <w:p>
@@ -7082,7 +7084,7 @@
           <w:szCs w:val="20"/>
         </w:rPr>
       </w:pPr>
-      <w:bookmarkStart w:id="19" w:name="_Toc163487491"/>
+      <w:bookmarkStart w:id="18" w:name="_Toc163487491"/>
       <w:r>
         <w:rPr>
           <w:rFonts w:ascii="Times New Roman" w:hAnsi="Times New Roman" w:cs="Times New Roman"/>
@@ -7093,7 +7095,7 @@
         </w:rPr>
         <w:t>Discussion</w:t>
       </w:r>
-      <w:bookmarkEnd w:id="19"/>
+      <w:bookmarkEnd w:id="18"/>
     </w:p>
     <w:p>
       <w:pPr>
@@ -7214,6 +7216,10 @@
     <w:p>
       <w:pPr>
         <w:spacing w:after="120" w:line="276" w:lineRule="auto"/>
+        <w:rPr>
+          <w:rFonts w:ascii="Times New Roman" w:hAnsi="Times New Roman" w:cs="Times New Roman"/>
+          <w:sz w:val="20"/>
+        </w:rPr>
       </w:pPr>
       <w:r>
         <w:rPr>
@@ -7235,6 +7241,24 @@
           <w:sz w:val="20"/>
         </w:rPr>
         <w:t>Overall, the project’s success emphasises the effectiveness of the AWS documentation, which offered thorough guidance throughout the development process.</w:t>
+      </w:r>
+    </w:p>
+    <w:p>
+      <w:pPr>
+        <w:spacing w:after="120" w:line="276" w:lineRule="auto"/>
+        <w:rPr>
+          <w:rFonts w:ascii="Times New Roman" w:hAnsi="Times New Roman" w:cs="Times New Roman"/>
+          <w:color w:val="FF0000"/>
+          <w:sz w:val="20"/>
+        </w:rPr>
+      </w:pPr>
+      <w:r>
+        <w:rPr>
+          <w:rFonts w:ascii="Times New Roman" w:hAnsi="Times New Roman" w:cs="Times New Roman"/>
+          <w:color w:val="FF0000"/>
+          <w:sz w:val="20"/>
+        </w:rPr>
+        <w:t>Make more personal, experiences with working with AWS and the device. Any issues or difficulties?</w:t>
       </w:r>
     </w:p>
     <w:p>
@@ -7273,7 +7297,7 @@
           <w:szCs w:val="20"/>
         </w:rPr>
       </w:pPr>
-      <w:bookmarkStart w:id="20" w:name="_Toc163487492"/>
+      <w:bookmarkStart w:id="19" w:name="_Toc163487492"/>
       <w:r>
         <w:rPr>
           <w:rFonts w:ascii="Times New Roman" w:hAnsi="Times New Roman" w:cs="Times New Roman"/>
@@ -7284,7 +7308,7 @@
         </w:rPr>
         <w:t>Conclusion</w:t>
       </w:r>
-      <w:bookmarkEnd w:id="20"/>
+      <w:bookmarkEnd w:id="19"/>
     </w:p>
     <w:p>
       <w:pPr>
@@ -7341,7 +7365,21 @@
           <w:rFonts w:ascii="Times New Roman" w:hAnsi="Times New Roman" w:cs="Times New Roman"/>
           <w:sz w:val="20"/>
         </w:rPr>
-        <w:t xml:space="preserve">, such as </w:t>
+        <w:t>, such as CloudWatch for Monitoring</w:t>
+      </w:r>
+      <w:r>
+        <w:rPr>
+          <w:rFonts w:ascii="Times New Roman" w:hAnsi="Times New Roman" w:cs="Times New Roman"/>
+          <w:sz w:val="20"/>
+        </w:rPr>
+        <w:t xml:space="preserve">. </w:t>
+      </w:r>
+      <w:r>
+        <w:rPr>
+          <w:rFonts w:ascii="Times New Roman" w:hAnsi="Times New Roman" w:cs="Times New Roman"/>
+          <w:sz w:val="20"/>
+        </w:rPr>
+        <w:t xml:space="preserve">Furthermore, existing services could be implemented more efficiently with a </w:t>
       </w:r>
       <w:r>
         <w:rPr>
@@ -7349,21 +7387,7 @@
           <w:sz w:val="20"/>
         </w:rPr>
         <w:lastRenderedPageBreak/>
-        <w:t>CloudWatch for Monitoring</w:t>
-      </w:r>
-      <w:r>
-        <w:rPr>
-          <w:rFonts w:ascii="Times New Roman" w:hAnsi="Times New Roman" w:cs="Times New Roman"/>
-          <w:sz w:val="20"/>
-        </w:rPr>
-        <w:t xml:space="preserve">. </w:t>
-      </w:r>
-      <w:r>
-        <w:rPr>
-          <w:rFonts w:ascii="Times New Roman" w:hAnsi="Times New Roman" w:cs="Times New Roman"/>
-          <w:sz w:val="20"/>
-        </w:rPr>
-        <w:t>Furthermore, existing services could be implemented more efficiently with a deeper understanding and refinement of their configurations</w:t>
+        <w:t>deeper understanding and refinement of their configurations</w:t>
       </w:r>
       <w:r>
         <w:rPr>
@@ -7564,7 +7588,7 @@
         </w:pict>
       </w:r>
     </w:p>
-    <w:bookmarkStart w:id="21" w:name="_Toc163487493" w:displacedByCustomXml="next"/>
+    <w:bookmarkStart w:id="20" w:name="_Toc163487493" w:displacedByCustomXml="next"/>
     <w:sdt>
       <w:sdtPr>
         <w:rPr>
@@ -7603,7 +7627,7 @@
             </w:rPr>
             <w:t>References</w:t>
           </w:r>
-          <w:bookmarkEnd w:id="21"/>
+          <w:bookmarkEnd w:id="20"/>
         </w:p>
         <w:sdt>
           <w:sdtPr>
@@ -8683,686 +8707,8 @@
             <w:t> </w:t>
           </w:r>
         </w:p>
-      </w:sdtContent>
-    </w:sdt>
-    <w:p>
-      <w:pPr>
-        <w:spacing w:after="0" w:line="276" w:lineRule="auto"/>
-        <w:rPr>
-          <w:rFonts w:ascii="Times New Roman" w:hAnsi="Times New Roman" w:cs="Times New Roman"/>
-        </w:rPr>
-      </w:pPr>
-      <w:r>
-        <w:rPr>
-          <w:rFonts w:ascii="Times New Roman" w:hAnsi="Times New Roman" w:cs="Times New Roman"/>
-        </w:rPr>
-        <w:br w:type="page"/>
-      </w:r>
-    </w:p>
-    <w:bookmarkStart w:id="22" w:name="_Toc163487494" w:displacedByCustomXml="next"/>
-    <w:sdt>
-      <w:sdtPr>
-        <w:rPr>
-          <w:rFonts w:ascii="Times New Roman" w:eastAsiaTheme="minorHAnsi" w:hAnsi="Times New Roman" w:cs="Times New Roman"/>
-          <w:color w:val="auto"/>
-          <w:sz w:val="22"/>
-          <w:szCs w:val="22"/>
-        </w:rPr>
-        <w:id w:val="494461336"/>
-        <w:docPartObj>
-          <w:docPartGallery w:val="Bibliographies"/>
-          <w:docPartUnique/>
-        </w:docPartObj>
-      </w:sdtPr>
-      <w:sdtEndPr/>
-      <w:sdtContent>
-        <w:p>
-          <w:pPr>
-            <w:pStyle w:val="Heading1"/>
-            <w:spacing w:before="0" w:line="276" w:lineRule="auto"/>
-            <w:rPr>
-              <w:rFonts w:ascii="Times New Roman" w:hAnsi="Times New Roman" w:cs="Times New Roman"/>
-            </w:rPr>
-          </w:pPr>
-          <w:r>
-            <w:rPr>
-              <w:rFonts w:ascii="Times New Roman" w:hAnsi="Times New Roman" w:cs="Times New Roman"/>
-            </w:rPr>
-            <w:t>References</w:t>
-          </w:r>
-          <w:bookmarkEnd w:id="22"/>
-        </w:p>
-        <w:sdt>
-          <w:sdtPr>
-            <w:rPr>
-              <w:rFonts w:ascii="Times New Roman" w:hAnsi="Times New Roman" w:cs="Times New Roman"/>
-            </w:rPr>
-            <w:id w:val="-573587230"/>
-            <w:bibliography/>
-          </w:sdtPr>
-          <w:sdtEndPr/>
-          <w:sdtContent>
-            <w:p>
-              <w:pPr>
-                <w:pStyle w:val="Bibliography"/>
-                <w:rPr>
-                  <w:noProof/>
-                  <w:sz w:val="24"/>
-                  <w:szCs w:val="24"/>
-                </w:rPr>
-              </w:pPr>
-              <w:r>
-                <w:rPr>
-                  <w:rFonts w:ascii="Times New Roman" w:hAnsi="Times New Roman" w:cs="Times New Roman"/>
-                </w:rPr>
-                <w:fldChar w:fldCharType="begin"/>
-              </w:r>
-              <w:r>
-                <w:rPr>
-                  <w:rFonts w:ascii="Times New Roman" w:hAnsi="Times New Roman" w:cs="Times New Roman"/>
-                </w:rPr>
-                <w:instrText xml:space="preserve"> BIBLIOGRAPHY </w:instrText>
-              </w:r>
-              <w:r>
-                <w:rPr>
-                  <w:rFonts w:ascii="Times New Roman" w:hAnsi="Times New Roman" w:cs="Times New Roman"/>
-                </w:rPr>
-                <w:fldChar w:fldCharType="separate"/>
-              </w:r>
-              <w:r>
-                <w:rPr>
-                  <w:noProof/>
-                </w:rPr>
-                <w:t xml:space="preserve">Amazon AWS, 2024. </w:t>
-              </w:r>
-              <w:r>
-                <w:rPr>
-                  <w:i/>
-                  <w:iCs/>
-                  <w:noProof/>
-                </w:rPr>
-                <w:t xml:space="preserve">Best practices for designing and using partition keys effectively. </w:t>
-              </w:r>
-              <w:r>
-                <w:rPr>
-                  <w:noProof/>
-                </w:rPr>
-                <w:t xml:space="preserve">[Online] </w:t>
-              </w:r>
-              <w:r>
-                <w:rPr>
-                  <w:noProof/>
-                </w:rPr>
-                <w:br/>
-                <w:t xml:space="preserve">Available at: </w:t>
-              </w:r>
-              <w:r>
-                <w:rPr>
-                  <w:noProof/>
-                  <w:u w:val="single"/>
-                </w:rPr>
-                <w:t>https://docs.aws.amazon.com/amazondynamodb/latest/developerguide/bp-partition-key-design.html</w:t>
-              </w:r>
-              <w:r>
-                <w:rPr>
-                  <w:noProof/>
-                </w:rPr>
-                <w:br/>
-                <w:t>[Accessed 5 April 2024].</w:t>
-              </w:r>
-            </w:p>
-            <w:p>
-              <w:pPr>
-                <w:pStyle w:val="Bibliography"/>
-                <w:rPr>
-                  <w:noProof/>
-                </w:rPr>
-              </w:pPr>
-              <w:r>
-                <w:rPr>
-                  <w:noProof/>
-                </w:rPr>
-                <w:t xml:space="preserve">Amazon AWS, 2024. </w:t>
-              </w:r>
-              <w:r>
-                <w:rPr>
-                  <w:i/>
-                  <w:iCs/>
-                  <w:noProof/>
-                </w:rPr>
-                <w:t xml:space="preserve">Best practices for using sort keys to organize data. </w:t>
-              </w:r>
-              <w:r>
-                <w:rPr>
-                  <w:noProof/>
-                </w:rPr>
-                <w:t xml:space="preserve">[Online] </w:t>
-              </w:r>
-              <w:r>
-                <w:rPr>
-                  <w:noProof/>
-                </w:rPr>
-                <w:br/>
-                <w:t xml:space="preserve">Available at: </w:t>
-              </w:r>
-              <w:r>
-                <w:rPr>
-                  <w:noProof/>
-                  <w:u w:val="single"/>
-                </w:rPr>
-                <w:t>https://docs.aws.amazon.com/amazondynamodb/latest/developerguide/bp-sort-keys.html</w:t>
-              </w:r>
-              <w:r>
-                <w:rPr>
-                  <w:noProof/>
-                </w:rPr>
-                <w:br/>
-                <w:t>[Accessed 5 April 2024].</w:t>
-              </w:r>
-            </w:p>
-            <w:p>
-              <w:pPr>
-                <w:pStyle w:val="Bibliography"/>
-                <w:rPr>
-                  <w:noProof/>
-                </w:rPr>
-              </w:pPr>
-              <w:r>
-                <w:rPr>
-                  <w:noProof/>
-                </w:rPr>
-                <w:t xml:space="preserve">Amazon AWS, 2024. </w:t>
-              </w:r>
-              <w:r>
-                <w:rPr>
-                  <w:i/>
-                  <w:iCs/>
-                  <w:noProof/>
-                </w:rPr>
-                <w:t xml:space="preserve">Fanout to Lambda functions. </w:t>
-              </w:r>
-              <w:r>
-                <w:rPr>
-                  <w:noProof/>
-                </w:rPr>
-                <w:t xml:space="preserve">[Online] </w:t>
-              </w:r>
-              <w:r>
-                <w:rPr>
-                  <w:noProof/>
-                </w:rPr>
-                <w:br/>
-                <w:t xml:space="preserve">Available at: </w:t>
-              </w:r>
-              <w:r>
-                <w:rPr>
-                  <w:noProof/>
-                  <w:u w:val="single"/>
-                </w:rPr>
-                <w:t>https://docs.aws.amazon.com/sns/latest/dg/sns-lambda-as-subscriber.html</w:t>
-              </w:r>
-              <w:r>
-                <w:rPr>
-                  <w:noProof/>
-                </w:rPr>
-                <w:br/>
-                <w:t>[Accessed 9 April 2024].</w:t>
-              </w:r>
-            </w:p>
-            <w:p>
-              <w:pPr>
-                <w:pStyle w:val="Bibliography"/>
-                <w:rPr>
-                  <w:noProof/>
-                </w:rPr>
-              </w:pPr>
-              <w:r>
-                <w:rPr>
-                  <w:noProof/>
-                </w:rPr>
-                <w:t xml:space="preserve">Amazon AWS, 2024. </w:t>
-              </w:r>
-              <w:r>
-                <w:rPr>
-                  <w:i/>
-                  <w:iCs/>
-                  <w:noProof/>
-                </w:rPr>
-                <w:t xml:space="preserve">Getting started with Amazon SNS. </w:t>
-              </w:r>
-              <w:r>
-                <w:rPr>
-                  <w:noProof/>
-                </w:rPr>
-                <w:t xml:space="preserve">[Online] </w:t>
-              </w:r>
-              <w:r>
-                <w:rPr>
-                  <w:noProof/>
-                </w:rPr>
-                <w:br/>
-                <w:t xml:space="preserve">Available at: </w:t>
-              </w:r>
-              <w:r>
-                <w:rPr>
-                  <w:noProof/>
-                  <w:u w:val="single"/>
-                </w:rPr>
-                <w:t>https://docs.aws.amazon.com/sns/latest/dg/sns-getting-started.html</w:t>
-              </w:r>
-              <w:r>
-                <w:rPr>
-                  <w:noProof/>
-                </w:rPr>
-                <w:br/>
-                <w:t>[Accessed 9 April 2024].</w:t>
-              </w:r>
-            </w:p>
-            <w:p>
-              <w:pPr>
-                <w:pStyle w:val="Bibliography"/>
-                <w:rPr>
-                  <w:noProof/>
-                </w:rPr>
-              </w:pPr>
-              <w:r>
-                <w:rPr>
-                  <w:noProof/>
-                </w:rPr>
-                <w:t xml:space="preserve">Amazon AWS, 2024. </w:t>
-              </w:r>
-              <w:r>
-                <w:rPr>
-                  <w:i/>
-                  <w:iCs/>
-                  <w:noProof/>
-                </w:rPr>
-                <w:t xml:space="preserve">Tutorial: Build a CRUD API with Lambda and DynamoDB. </w:t>
-              </w:r>
-              <w:r>
-                <w:rPr>
-                  <w:noProof/>
-                </w:rPr>
-                <w:t xml:space="preserve">[Online] </w:t>
-              </w:r>
-              <w:r>
-                <w:rPr>
-                  <w:noProof/>
-                </w:rPr>
-                <w:br/>
-                <w:t xml:space="preserve">Available at: </w:t>
-              </w:r>
-              <w:r>
-                <w:rPr>
-                  <w:noProof/>
-                  <w:u w:val="single"/>
-                </w:rPr>
-                <w:t>https://docs.aws.amazon.com/apigateway/latest/developerguide/http-api-dynamo-db.html</w:t>
-              </w:r>
-              <w:r>
-                <w:rPr>
-                  <w:noProof/>
-                </w:rPr>
-                <w:br/>
-                <w:t>[Accessed 8 April 2024].</w:t>
-              </w:r>
-            </w:p>
-            <w:p>
-              <w:pPr>
-                <w:pStyle w:val="Bibliography"/>
-                <w:rPr>
-                  <w:noProof/>
-                </w:rPr>
-              </w:pPr>
-              <w:r>
-                <w:rPr>
-                  <w:noProof/>
-                </w:rPr>
-                <w:t>Anon., n.d. [Online].</w:t>
-              </w:r>
-            </w:p>
-            <w:p>
-              <w:pPr>
-                <w:pStyle w:val="Bibliography"/>
-                <w:rPr>
-                  <w:noProof/>
-                </w:rPr>
-              </w:pPr>
-              <w:r>
-                <w:rPr>
-                  <w:noProof/>
-                </w:rPr>
-                <w:t xml:space="preserve">AWS Knowledge Center, 2024. </w:t>
-              </w:r>
-              <w:r>
-                <w:rPr>
-                  <w:i/>
-                  <w:iCs/>
-                  <w:noProof/>
-                </w:rPr>
-                <w:t xml:space="preserve">How can I publish a message to an Amazon SNS topic using a Lambda function?. </w:t>
-              </w:r>
-              <w:r>
-                <w:rPr>
-                  <w:noProof/>
-                </w:rPr>
-                <w:t xml:space="preserve">[Online] </w:t>
-              </w:r>
-              <w:r>
-                <w:rPr>
-                  <w:noProof/>
-                </w:rPr>
-                <w:br/>
-                <w:t xml:space="preserve">Available at: </w:t>
-              </w:r>
-              <w:r>
-                <w:rPr>
-                  <w:noProof/>
-                  <w:u w:val="single"/>
-                </w:rPr>
-                <w:t>https://repost.aws/knowledge-center/sns-topic-lambda</w:t>
-              </w:r>
-              <w:r>
-                <w:rPr>
-                  <w:noProof/>
-                </w:rPr>
-                <w:br/>
-                <w:t>[Accessed 9 April 2024].</w:t>
-              </w:r>
-            </w:p>
-            <w:p>
-              <w:pPr>
-                <w:pStyle w:val="Bibliography"/>
-                <w:rPr>
-                  <w:noProof/>
-                </w:rPr>
-              </w:pPr>
-              <w:r>
-                <w:rPr>
-                  <w:noProof/>
-                </w:rPr>
-                <w:t xml:space="preserve">Golovnia, S., 2022. </w:t>
-              </w:r>
-              <w:r>
-                <w:rPr>
-                  <w:i/>
-                  <w:iCs/>
-                  <w:noProof/>
-                </w:rPr>
-                <w:t xml:space="preserve">15 NON-FUNCTIONAL REQUIREMENTS IN SOFTWARE ENGINEERING [2024]. </w:t>
-              </w:r>
-              <w:r>
-                <w:rPr>
-                  <w:noProof/>
-                </w:rPr>
-                <w:t xml:space="preserve">[Online] </w:t>
-              </w:r>
-              <w:r>
-                <w:rPr>
-                  <w:noProof/>
-                </w:rPr>
-                <w:br/>
-                <w:t xml:space="preserve">Available at: </w:t>
-              </w:r>
-              <w:r>
-                <w:rPr>
-                  <w:noProof/>
-                  <w:u w:val="single"/>
-                </w:rPr>
-                <w:t>https://www.sfappworks.com/blogs/non-functional-requirements-in-software-engineering</w:t>
-              </w:r>
-              <w:r>
-                <w:rPr>
-                  <w:noProof/>
-                </w:rPr>
-                <w:br/>
-                <w:t>[Accessed 1 April 2024].</w:t>
-              </w:r>
-            </w:p>
-            <w:p>
-              <w:pPr>
-                <w:pStyle w:val="Bibliography"/>
-                <w:rPr>
-                  <w:noProof/>
-                </w:rPr>
-              </w:pPr>
-              <w:r>
-                <w:rPr>
-                  <w:noProof/>
-                </w:rPr>
-                <w:t xml:space="preserve">Liechti, C., 2020. </w:t>
-              </w:r>
-              <w:r>
-                <w:rPr>
-                  <w:i/>
-                  <w:iCs/>
-                  <w:noProof/>
-                </w:rPr>
-                <w:t xml:space="preserve">pyserial. </w:t>
-              </w:r>
-              <w:r>
-                <w:rPr>
-                  <w:noProof/>
-                </w:rPr>
-                <w:t xml:space="preserve">[Online] </w:t>
-              </w:r>
-              <w:r>
-                <w:rPr>
-                  <w:noProof/>
-                </w:rPr>
-                <w:br/>
-                <w:t xml:space="preserve">Available at: </w:t>
-              </w:r>
-              <w:r>
-                <w:rPr>
-                  <w:noProof/>
-                  <w:u w:val="single"/>
-                </w:rPr>
-                <w:t>https://pyserial.readthedocs.io/en/latest/shortintro.html#opening-serial-ports</w:t>
-              </w:r>
-              <w:r>
-                <w:rPr>
-                  <w:noProof/>
-                </w:rPr>
-                <w:br/>
-                <w:t>[Accessed 3 April 2024].</w:t>
-              </w:r>
-            </w:p>
-            <w:p>
-              <w:pPr>
-                <w:pStyle w:val="Bibliography"/>
-                <w:rPr>
-                  <w:noProof/>
-                </w:rPr>
-              </w:pPr>
-              <w:r>
-                <w:rPr>
-                  <w:noProof/>
-                </w:rPr>
-                <w:t xml:space="preserve">microbit help &amp; support, 2021. </w:t>
-              </w:r>
-              <w:r>
-                <w:rPr>
-                  <w:i/>
-                  <w:iCs/>
-                  <w:noProof/>
-                </w:rPr>
-                <w:t xml:space="preserve">Outputing serial data from the micro:bit to a computer. </w:t>
-              </w:r>
-              <w:r>
-                <w:rPr>
-                  <w:noProof/>
-                </w:rPr>
-                <w:t xml:space="preserve">[Online] </w:t>
-              </w:r>
-              <w:r>
-                <w:rPr>
-                  <w:noProof/>
-                </w:rPr>
-                <w:br/>
-                <w:t xml:space="preserve">Available at: </w:t>
-              </w:r>
-              <w:r>
-                <w:rPr>
-                  <w:noProof/>
-                  <w:u w:val="single"/>
-                </w:rPr>
-                <w:t>https://support.microbit.org/support/solutions/articles/19000022103-outputing-serial-data-from-the-micro-bit-to-a-computer#:~:text=You%20can%20send%20and%20receive,and%20Makecode%20for%20micro%3Abit.&amp;text=In%20Python%2C%20the%20</w:t>
-              </w:r>
-              <w:r>
-                <w:rPr>
-                  <w:noProof/>
-                </w:rPr>
-                <w:br/>
-                <w:t>[Accessed 4 April 2024].</w:t>
-              </w:r>
-            </w:p>
-            <w:p>
-              <w:pPr>
-                <w:pStyle w:val="Bibliography"/>
-                <w:rPr>
-                  <w:noProof/>
-                </w:rPr>
-              </w:pPr>
-              <w:r>
-                <w:rPr>
-                  <w:noProof/>
-                </w:rPr>
-                <w:t xml:space="preserve">microbit, 2022. </w:t>
-              </w:r>
-              <w:r>
-                <w:rPr>
-                  <w:i/>
-                  <w:iCs/>
-                  <w:noProof/>
-                </w:rPr>
-                <w:t xml:space="preserve">Serial. </w:t>
-              </w:r>
-              <w:r>
-                <w:rPr>
-                  <w:noProof/>
-                </w:rPr>
-                <w:t xml:space="preserve">[Online] </w:t>
-              </w:r>
-              <w:r>
-                <w:rPr>
-                  <w:noProof/>
-                </w:rPr>
-                <w:br/>
-                <w:t xml:space="preserve">Available at: </w:t>
-              </w:r>
-              <w:r>
-                <w:rPr>
-                  <w:noProof/>
-                  <w:u w:val="single"/>
-                </w:rPr>
-                <w:t>https://makecode.microbit.org/device/serial</w:t>
-              </w:r>
-              <w:r>
-                <w:rPr>
-                  <w:noProof/>
-                </w:rPr>
-                <w:br/>
-                <w:t>[Accessed 4 April 2024].</w:t>
-              </w:r>
-            </w:p>
-            <w:p>
-              <w:pPr>
-                <w:pStyle w:val="Bibliography"/>
-                <w:rPr>
-                  <w:noProof/>
-                </w:rPr>
-              </w:pPr>
-              <w:r>
-                <w:rPr>
-                  <w:noProof/>
-                </w:rPr>
-                <w:lastRenderedPageBreak/>
-                <w:t xml:space="preserve">Nuclino, 2024. </w:t>
-              </w:r>
-              <w:r>
-                <w:rPr>
-                  <w:i/>
-                  <w:iCs/>
-                  <w:noProof/>
-                </w:rPr>
-                <w:t xml:space="preserve">A Guide to Functional Requirements. </w:t>
-              </w:r>
-              <w:r>
-                <w:rPr>
-                  <w:noProof/>
-                </w:rPr>
-                <w:t xml:space="preserve">[Online] </w:t>
-              </w:r>
-              <w:r>
-                <w:rPr>
-                  <w:noProof/>
-                </w:rPr>
-                <w:br/>
-                <w:t xml:space="preserve">Available at: </w:t>
-              </w:r>
-              <w:r>
-                <w:rPr>
-                  <w:noProof/>
-                  <w:u w:val="single"/>
-                </w:rPr>
-                <w:t>https://www.nuclino.com/articles/functional-requirements</w:t>
-              </w:r>
-              <w:r>
-                <w:rPr>
-                  <w:noProof/>
-                </w:rPr>
-                <w:br/>
-                <w:t>[Accessed 1 April 2024].</w:t>
-              </w:r>
-            </w:p>
-            <w:p>
-              <w:pPr>
-                <w:pStyle w:val="Bibliography"/>
-                <w:rPr>
-                  <w:noProof/>
-                </w:rPr>
-              </w:pPr>
-              <w:r>
-                <w:rPr>
-                  <w:noProof/>
-                </w:rPr>
-                <w:t xml:space="preserve">Seneviratne, P., 2018. </w:t>
-              </w:r>
-              <w:r>
-                <w:rPr>
-                  <w:i/>
-                  <w:iCs/>
-                  <w:noProof/>
-                </w:rPr>
-                <w:t xml:space="preserve">Beginning BBC micro:bit: A Practical Introduction to micro:bit Development. </w:t>
-              </w:r>
-              <w:r>
-                <w:rPr>
-                  <w:noProof/>
-                </w:rPr>
-                <w:t>1st ed. Sri Lanka: Apress.</w:t>
-              </w:r>
-            </w:p>
-            <w:p>
-              <w:pPr>
-                <w:spacing w:after="0" w:line="276" w:lineRule="auto"/>
-                <w:rPr>
-                  <w:rFonts w:ascii="Times New Roman" w:hAnsi="Times New Roman" w:cs="Times New Roman"/>
-                </w:rPr>
-              </w:pPr>
-              <w:r>
-                <w:rPr>
-                  <w:rFonts w:ascii="Times New Roman" w:hAnsi="Times New Roman" w:cs="Times New Roman"/>
-                  <w:b/>
-                  <w:bCs/>
-                  <w:noProof/>
-                </w:rPr>
-                <w:fldChar w:fldCharType="end"/>
-              </w:r>
-            </w:p>
-          </w:sdtContent>
-        </w:sdt>
+        <w:bookmarkStart w:id="21" w:name="_GoBack" w:displacedByCustomXml="next"/>
+        <w:bookmarkEnd w:id="21" w:displacedByCustomXml="next"/>
       </w:sdtContent>
     </w:sdt>
     <w:p>
@@ -9401,8 +8747,6 @@
       <w:r>
         <w:t>Updated to call lambda directly due to issues</w:t>
       </w:r>
-      <w:bookmarkStart w:id="14" w:name="_GoBack"/>
-      <w:bookmarkEnd w:id="14"/>
     </w:p>
   </w:comment>
 </w:comments>
@@ -13033,6 +12377,7 @@
     <w:rsid w:val="00C34AFC"/>
     <w:rsid w:val="00CE3462"/>
     <w:rsid w:val="00D45E6A"/>
+    <w:rsid w:val="00F322DD"/>
   </w:rsids>
   <m:mathPr>
     <m:mathFont m:val="Cambria Math"/>
@@ -14049,7 +13394,7 @@
 </file>
 
 <file path=customXml/itemProps1.xml><?xml version="1.0" encoding="utf-8"?>
-<ds:datastoreItem xmlns:ds="http://schemas.openxmlformats.org/officeDocument/2006/customXml" ds:itemID="{D95ACB7F-401C-4338-B0B1-BAB426FB48DF}">
+<ds:datastoreItem xmlns:ds="http://schemas.openxmlformats.org/officeDocument/2006/customXml" ds:itemID="{837541EC-17F9-4A02-BDA1-9EEA0E4937C7}">
   <ds:schemaRefs>
     <ds:schemaRef ds:uri="http://schemas.openxmlformats.org/officeDocument/2006/bibliography"/>
   </ds:schemaRefs>

</xml_diff>